<commit_message>
fix(docs): Corrige detalhes dos respectivos docs.
</commit_message>
<xml_diff>
--- a/modules/auth/register.docx
+++ b/modules/auth/register.docx
@@ -124,7 +124,6 @@
           <w:szCs w:val="28"/>
         </w:rPr>
       </w:pPr>
-      <w:bookmarkStart w:id="0" w:name="_GoBack"/>
       <w:r>
         <w:rPr>
           <w:sz w:val="28"/>
@@ -133,7 +132,6 @@
         <w:t>Botão para enviar o pedido de registro.</w:t>
       </w:r>
     </w:p>
-    <w:bookmarkEnd w:id="0"/>
     <w:p>
       <w:pPr>
         <w:numPr>
@@ -315,7 +313,22 @@
           <w:sz w:val="28"/>
           <w:szCs w:val="28"/>
         </w:rPr>
-        <w:t>, é um campo obrigatório</w:t>
+        <w:t xml:space="preserve">, é um </w:t>
+      </w:r>
+      <w:r>
+        <w:rPr>
+          <w:sz w:val="28"/>
+          <w:szCs w:val="28"/>
+          <w:u w:val="single"/>
+        </w:rPr>
+        <w:t>campo</w:t>
+      </w:r>
+      <w:r>
+        <w:rPr>
+          <w:sz w:val="28"/>
+          <w:szCs w:val="28"/>
+        </w:rPr>
+        <w:t xml:space="preserve"> obrigatório</w:t>
       </w:r>
       <w:r>
         <w:rPr>
@@ -450,6 +463,13 @@
         </w:rPr>
         <w:t xml:space="preserve"> Caso seja encontrada informações sobre este cep, elas devem ser exibidas nos devidos campos de endereço.</w:t>
       </w:r>
+      <w:r>
+        <w:rPr>
+          <w:sz w:val="28"/>
+          <w:szCs w:val="28"/>
+        </w:rPr>
+        <w:t xml:space="preserve"> Ele deve ser salvo como STRING somente com numerais.</w:t>
+      </w:r>
     </w:p>
     <w:p>
       <w:pPr>
@@ -504,14 +524,7 @@
           <w:sz w:val="28"/>
           <w:szCs w:val="28"/>
         </w:rPr>
-        <w:t>Setor</w:t>
-      </w:r>
-      <w:r>
-        <w:rPr>
-          <w:sz w:val="28"/>
-          <w:szCs w:val="28"/>
-        </w:rPr>
-        <w:t xml:space="preserve"> é um campo obrigatório</w:t>
+        <w:t>Setor é um campo obrigatório</w:t>
       </w:r>
       <w:r>
         <w:rPr>
@@ -539,14 +552,7 @@
           <w:sz w:val="28"/>
           <w:szCs w:val="28"/>
         </w:rPr>
-        <w:t>Cidade</w:t>
-      </w:r>
-      <w:r>
-        <w:rPr>
-          <w:sz w:val="28"/>
-          <w:szCs w:val="28"/>
-        </w:rPr>
-        <w:t xml:space="preserve"> é um campo obrigatório, deve ser travado caso preenchido pelo cep.</w:t>
+        <w:t>Cidade é um campo obrigatório, deve ser travado caso preenchido pelo cep.</w:t>
       </w:r>
     </w:p>
     <w:p>
@@ -613,6 +619,8 @@
         </w:rPr>
         <w:t>Casos de usos:</w:t>
       </w:r>
+      <w:bookmarkStart w:id="0" w:name="_GoBack"/>
+      <w:bookmarkEnd w:id="0"/>
     </w:p>
     <w:sectPr>
       <w:headerReference w:type="default" r:id="rId7"/>
@@ -762,6 +770,7 @@
                             <w:dataBinding w:prefixMappings="xmlns:ns0='http://purl.org/dc/elements/1.1/' xmlns:ns1='http://schemas.openxmlformats.org/package/2006/metadata/core-properties' " w:xpath="/ns1:coreProperties[1]/ns0:title[1]" w:storeItemID="{6C3C8BC8-F283-45AE-878A-BAB7291924A1}"/>
                             <w:text/>
                           </w:sdtPr>
+                          <w:sdtEndPr/>
                           <w:sdtContent>
                             <w:p>
                               <w:pPr>

</xml_diff>

<commit_message>
fix(docs): Corrige o fluxograma e docs do login.
</commit_message>
<xml_diff>
--- a/modules/auth/register.docx
+++ b/modules/auth/register.docx
@@ -234,7 +234,7 @@
           <w:sz w:val="28"/>
           <w:szCs w:val="28"/>
         </w:rPr>
-        <w:t>O título de cada campo deve ser o mais informativo possível de acordo com as regras de negócios.</w:t>
+        <w:t>O título de cada campo deve ser o mais informativo possível, bem como os avisos de campos inválidos de acordo com as regras de negócios.</w:t>
       </w:r>
     </w:p>
     <w:p>
@@ -250,6 +250,8 @@
           <w:szCs w:val="28"/>
         </w:rPr>
       </w:pPr>
+      <w:bookmarkStart w:id="0" w:name="_GoBack"/>
+      <w:bookmarkEnd w:id="0"/>
       <w:r>
         <w:rPr>
           <w:b/>
@@ -619,8 +621,6 @@
         </w:rPr>
         <w:t>Casos de usos:</w:t>
       </w:r>
-      <w:bookmarkStart w:id="0" w:name="_GoBack"/>
-      <w:bookmarkEnd w:id="0"/>
     </w:p>
     <w:sectPr>
       <w:headerReference w:type="default" r:id="rId7"/>
@@ -834,6 +834,7 @@
                       <w:dataBinding w:prefixMappings="xmlns:ns0='http://purl.org/dc/elements/1.1/' xmlns:ns1='http://schemas.openxmlformats.org/package/2006/metadata/core-properties' " w:xpath="/ns1:coreProperties[1]/ns0:title[1]" w:storeItemID="{6C3C8BC8-F283-45AE-878A-BAB7291924A1}"/>
                       <w:text/>
                     </w:sdtPr>
+                    <w:sdtEndPr/>
                     <w:sdtContent>
                       <w:p>
                         <w:pPr>

</xml_diff>